<commit_message>
client changes on 334
</commit_message>
<xml_diff>
--- a/public/template.docx
+++ b/public/template.docx
@@ -224,7 +224,7 @@
               <w:t>}</w:t>
             </w:r>
             <w:r>
-              <w:t xml:space="preserve">, </w:t>
+              <w:t xml:space="preserve"> </w:t>
             </w:r>
             <w:r>
               <w:t>${</w:t>
@@ -234,9 +234,6 @@
             </w:r>
             <w:r>
               <w:t>}</w:t>
-            </w:r>
-            <w:r>
-              <w:t>,</w:t>
             </w:r>
             <w:r>
               <w:rPr>
@@ -398,8 +395,6 @@
               </w:rPr>
               <w:t>}</w:t>
             </w:r>
-            <w:bookmarkStart w:id="0" w:name="_GoBack"/>
-            <w:bookmarkEnd w:id="0"/>
           </w:p>
           <w:p>
             <w:pPr>
@@ -634,51 +629,72 @@
               <w:autoSpaceDN w:val="0"/>
               <w:adjustRightInd w:val="0"/>
               <w:rPr>
+                <w:b/>
+              </w:rPr>
+            </w:pPr>
+            <w:proofErr w:type="spellStart"/>
+            <w:r>
+              <w:rPr>
+                <w:b/>
+              </w:rPr>
+              <w:t>Phys</w:t>
+            </w:r>
+            <w:proofErr w:type="spellEnd"/>
+          </w:p>
+          <w:p>
+            <w:pPr>
+              <w:autoSpaceDE w:val="0"/>
+              <w:autoSpaceDN w:val="0"/>
+              <w:adjustRightInd w:val="0"/>
+            </w:pPr>
+            <w:r>
+              <w:t xml:space="preserve">Hired </w:t>
+            </w:r>
+            <w:r>
+              <w:t>${</w:t>
+            </w:r>
+            <w:r>
+              <w:rPr>
                 <w:rFonts w:ascii="Consolas" w:eastAsiaTheme="minorHAnsi" w:hAnsi="Consolas" w:cs="Consolas"/>
                 <w:sz w:val="19"/>
                 <w:szCs w:val="19"/>
               </w:rPr>
-            </w:pPr>
-            <w:r>
-              <w:t xml:space="preserve">Hired </w:t>
-            </w:r>
-            <w:r>
-              <w:t>${</w:t>
-            </w:r>
+              <w:t xml:space="preserve">MTD - </w:t>
+            </w:r>
+            <w:proofErr w:type="spellStart"/>
             <w:r>
               <w:rPr>
                 <w:rFonts w:ascii="Consolas" w:eastAsiaTheme="minorHAnsi" w:hAnsi="Consolas" w:cs="Consolas"/>
                 <w:sz w:val="19"/>
                 <w:szCs w:val="19"/>
               </w:rPr>
-              <w:t xml:space="preserve">MTD - </w:t>
-            </w:r>
-            <w:proofErr w:type="spellStart"/>
+              <w:t>Phys</w:t>
+            </w:r>
+            <w:proofErr w:type="spellEnd"/>
             <w:r>
               <w:rPr>
                 <w:rFonts w:ascii="Consolas" w:eastAsiaTheme="minorHAnsi" w:hAnsi="Consolas" w:cs="Consolas"/>
                 <w:sz w:val="19"/>
                 <w:szCs w:val="19"/>
               </w:rPr>
-              <w:t>Phys</w:t>
-            </w:r>
-            <w:proofErr w:type="spellEnd"/>
+              <w:t xml:space="preserve"> Signed Not Yet Started</w:t>
+            </w:r>
+            <w:r>
+              <w:t>}</w:t>
+            </w:r>
+            <w:r>
+              <w:t xml:space="preserve"> - </w:t>
+            </w:r>
+            <w:r>
+              <w:t>${</w:t>
+            </w:r>
             <w:r>
               <w:rPr>
                 <w:rFonts w:ascii="Consolas" w:eastAsiaTheme="minorHAnsi" w:hAnsi="Consolas" w:cs="Consolas"/>
                 <w:sz w:val="19"/>
                 <w:szCs w:val="19"/>
               </w:rPr>
-              <w:t xml:space="preserve"> Signed Not Yet Started</w:t>
-            </w:r>
-            <w:r>
-              <w:t>}</w:t>
-            </w:r>
-            <w:r>
-              <w:t xml:space="preserve"> - </w:t>
-            </w:r>
-            <w:r>
-              <w:t>${</w:t>
+              <w:t xml:space="preserve">MTD </w:t>
             </w:r>
             <w:r>
               <w:rPr>
@@ -686,33 +702,42 @@
                 <w:sz w:val="19"/>
                 <w:szCs w:val="19"/>
               </w:rPr>
-              <w:t xml:space="preserve">MTD </w:t>
-            </w:r>
+              <w:t xml:space="preserve">- </w:t>
+            </w:r>
+            <w:proofErr w:type="spellStart"/>
             <w:r>
               <w:rPr>
                 <w:rFonts w:ascii="Consolas" w:eastAsiaTheme="minorHAnsi" w:hAnsi="Consolas" w:cs="Consolas"/>
                 <w:sz w:val="19"/>
                 <w:szCs w:val="19"/>
               </w:rPr>
-              <w:t xml:space="preserve">- </w:t>
-            </w:r>
-            <w:proofErr w:type="spellStart"/>
+              <w:t>Phys</w:t>
+            </w:r>
+            <w:proofErr w:type="spellEnd"/>
             <w:r>
               <w:rPr>
                 <w:rFonts w:ascii="Consolas" w:eastAsiaTheme="minorHAnsi" w:hAnsi="Consolas" w:cs="Consolas"/>
                 <w:sz w:val="19"/>
                 <w:szCs w:val="19"/>
               </w:rPr>
-              <w:t>Phys</w:t>
-            </w:r>
-            <w:proofErr w:type="spellEnd"/>
+              <w:t xml:space="preserve"> Signed Not Yet Started</w:t>
+            </w:r>
             <w:r>
               <w:rPr>
                 <w:rFonts w:ascii="Consolas" w:eastAsiaTheme="minorHAnsi" w:hAnsi="Consolas" w:cs="Consolas"/>
                 <w:sz w:val="19"/>
                 <w:szCs w:val="19"/>
               </w:rPr>
-              <w:t xml:space="preserve"> Signed Not Yet Started</w:t>
+              <w:t>30</w:t>
+            </w:r>
+            <w:r>
+              <w:t>}</w:t>
+            </w:r>
+            <w:r>
+              <w:t xml:space="preserve"> projected start next 30 days, </w:t>
+            </w:r>
+            <w:r>
+              <w:t>${</w:t>
             </w:r>
             <w:r>
               <w:rPr>
@@ -720,89 +745,103 @@
                 <w:sz w:val="19"/>
                 <w:szCs w:val="19"/>
               </w:rPr>
-              <w:t>30</w:t>
-            </w:r>
-            <w:r>
-              <w:t>}</w:t>
-            </w:r>
-            <w:r>
-              <w:t xml:space="preserve"> projected start next 30 days, </w:t>
-            </w:r>
-            <w:r>
-              <w:t>${</w:t>
-            </w:r>
+              <w:t xml:space="preserve">MTD - </w:t>
+            </w:r>
+            <w:proofErr w:type="spellStart"/>
             <w:r>
               <w:rPr>
                 <w:rFonts w:ascii="Consolas" w:eastAsiaTheme="minorHAnsi" w:hAnsi="Consolas" w:cs="Consolas"/>
                 <w:sz w:val="19"/>
                 <w:szCs w:val="19"/>
               </w:rPr>
-              <w:t xml:space="preserve">MTD - </w:t>
-            </w:r>
-            <w:proofErr w:type="spellStart"/>
+              <w:t>Phys</w:t>
+            </w:r>
+            <w:proofErr w:type="spellEnd"/>
             <w:r>
               <w:rPr>
                 <w:rFonts w:ascii="Consolas" w:eastAsiaTheme="minorHAnsi" w:hAnsi="Consolas" w:cs="Consolas"/>
                 <w:sz w:val="19"/>
                 <w:szCs w:val="19"/>
               </w:rPr>
-              <w:t>Phys</w:t>
-            </w:r>
-            <w:proofErr w:type="spellEnd"/>
+              <w:t xml:space="preserve"> Signed Not Yet Started60</w:t>
+            </w:r>
+            <w:r>
+              <w:t>}</w:t>
+            </w:r>
+            <w:r>
+              <w:t xml:space="preserve"> project</w:t>
+            </w:r>
+            <w:r>
+              <w:t>ed</w:t>
+            </w:r>
+            <w:r>
+              <w:t xml:space="preserve"> start next 60 days and </w:t>
+            </w:r>
+            <w:r>
+              <w:t>${</w:t>
+            </w:r>
             <w:r>
               <w:rPr>
                 <w:rFonts w:ascii="Consolas" w:eastAsiaTheme="minorHAnsi" w:hAnsi="Consolas" w:cs="Consolas"/>
                 <w:sz w:val="19"/>
                 <w:szCs w:val="19"/>
               </w:rPr>
-              <w:t xml:space="preserve"> Signed Not Yet Started60</w:t>
-            </w:r>
-            <w:r>
-              <w:t>}</w:t>
-            </w:r>
-            <w:r>
-              <w:t xml:space="preserve"> project</w:t>
-            </w:r>
-            <w:r>
-              <w:t>ed</w:t>
-            </w:r>
-            <w:r>
-              <w:t xml:space="preserve"> start next 60 days and </w:t>
-            </w:r>
-            <w:r>
-              <w:t>${</w:t>
-            </w:r>
+              <w:t xml:space="preserve">MTD - </w:t>
+            </w:r>
+            <w:proofErr w:type="spellStart"/>
             <w:r>
               <w:rPr>
                 <w:rFonts w:ascii="Consolas" w:eastAsiaTheme="minorHAnsi" w:hAnsi="Consolas" w:cs="Consolas"/>
                 <w:sz w:val="19"/>
                 <w:szCs w:val="19"/>
               </w:rPr>
-              <w:t xml:space="preserve">MTD - </w:t>
-            </w:r>
-            <w:proofErr w:type="spellStart"/>
+              <w:t>Phys</w:t>
+            </w:r>
+            <w:proofErr w:type="spellEnd"/>
             <w:r>
               <w:rPr>
                 <w:rFonts w:ascii="Consolas" w:eastAsiaTheme="minorHAnsi" w:hAnsi="Consolas" w:cs="Consolas"/>
                 <w:sz w:val="19"/>
                 <w:szCs w:val="19"/>
               </w:rPr>
-              <w:t>Phys</w:t>
-            </w:r>
-            <w:proofErr w:type="spellEnd"/>
-            <w:r>
+              <w:t xml:space="preserve"> Signed Not Yet Started90</w:t>
+            </w:r>
+            <w:r>
+              <w:t>}</w:t>
+            </w:r>
+            <w:r>
+              <w:t xml:space="preserve"> projected start next 90 days</w:t>
+            </w:r>
+          </w:p>
+          <w:p>
+            <w:pPr>
+              <w:autoSpaceDE w:val="0"/>
+              <w:autoSpaceDN w:val="0"/>
+              <w:adjustRightInd w:val="0"/>
+              <w:rPr>
+                <w:b/>
+              </w:rPr>
+            </w:pPr>
+            <w:r>
+              <w:rPr>
+                <w:b/>
+              </w:rPr>
+              <w:t>APP</w:t>
+            </w:r>
+          </w:p>
+          <w:p>
+            <w:pPr>
+              <w:autoSpaceDE w:val="0"/>
+              <w:autoSpaceDN w:val="0"/>
+              <w:adjustRightInd w:val="0"/>
               <w:rPr>
                 <w:rFonts w:ascii="Consolas" w:eastAsiaTheme="minorHAnsi" w:hAnsi="Consolas" w:cs="Consolas"/>
                 <w:sz w:val="19"/>
                 <w:szCs w:val="19"/>
               </w:rPr>
-              <w:t xml:space="preserve"> Signed Not Yet Started90</w:t>
-            </w:r>
-            <w:r>
-              <w:t>}</w:t>
-            </w:r>
-            <w:r>
-              <w:t xml:space="preserve"> projected start next 90 days • Hired </w:t>
+            </w:pPr>
+            <w:r>
+              <w:t xml:space="preserve">Hired </w:t>
             </w:r>
             <w:r>
               <w:t>${</w:t>
@@ -821,6 +860,8 @@
             <w:r>
               <w:t xml:space="preserve"> - </w:t>
             </w:r>
+            <w:bookmarkStart w:id="0" w:name="_GoBack"/>
+            <w:bookmarkEnd w:id="0"/>
             <w:r>
               <w:t>${</w:t>
             </w:r>
@@ -1781,6 +1822,7 @@
                 <w:sz w:val="20"/>
                 <w:szCs w:val="20"/>
               </w:rPr>
+              <w:lastRenderedPageBreak/>
               <w:t>Jan 20-26</w:t>
             </w:r>
           </w:p>
@@ -1951,7 +1993,6 @@
                 <w:sz w:val="20"/>
                 <w:szCs w:val="20"/>
               </w:rPr>
-              <w:lastRenderedPageBreak/>
               <w:t>Feb 3-9</w:t>
             </w:r>
           </w:p>
@@ -6085,7 +6126,7 @@
 </file>
 
 <file path=customXml/itemProps1.xml><?xml version="1.0" encoding="utf-8"?>
-<ds:datastoreItem xmlns:ds="http://schemas.openxmlformats.org/officeDocument/2006/customXml" ds:itemID="{D6BC8983-6535-154F-9C2B-8DDD0E85C6ED}">
+<ds:datastoreItem xmlns:ds="http://schemas.openxmlformats.org/officeDocument/2006/customXml" ds:itemID="{C5C6212D-8AC6-6C44-9C11-431D5A98C8A4}">
   <ds:schemaRefs>
     <ds:schemaRef ds:uri="http://schemas.openxmlformats.org/officeDocument/2006/bibliography"/>
   </ds:schemaRefs>

</xml_diff>